<commit_message>
A lot of changes to my visualization
</commit_message>
<xml_diff>
--- a/Boston Weather Data Analysis by Dylan Gomes.docx
+++ b/Boston Weather Data Analysis by Dylan Gomes.docx
@@ -1,6 +1,6 @@
 
 <file path=word/document.xml><?xml version="1.0" encoding="utf-8"?>
-<w:document xmlns:wpc="http://schemas.microsoft.com/office/word/2010/wordprocessingCanvas" xmlns:cx="http://schemas.microsoft.com/office/drawing/2014/chartex" xmlns:cx1="http://schemas.microsoft.com/office/drawing/2015/9/8/chartex" xmlns:cx2="http://schemas.microsoft.com/office/drawing/2015/10/21/chartex" xmlns:cx3="http://schemas.microsoft.com/office/drawing/2016/5/9/chartex" xmlns:cx4="http://schemas.microsoft.com/office/drawing/2016/5/10/chartex" xmlns:cx5="http://schemas.microsoft.com/office/drawing/2016/5/11/chartex" xmlns:cx6="http://schemas.microsoft.com/office/drawing/2016/5/12/chartex" xmlns:cx7="http://schemas.microsoft.com/office/drawing/2016/5/13/chartex" xmlns:cx8="http://schemas.microsoft.com/office/drawing/2016/5/14/chartex" xmlns:mc="http://schemas.openxmlformats.org/markup-compatibility/2006" xmlns:aink="http://schemas.microsoft.com/office/drawing/2016/ink" xmlns:am3d="http://schemas.microsoft.com/office/drawing/2017/model3d" xmlns:o="urn:schemas-microsoft-com:office:office" xmlns:oel="http://schemas.microsoft.com/office/2019/extlst" xmlns:r="http://schemas.openxmlformats.org/officeDocument/2006/relationships" xmlns:m="http://schemas.openxmlformats.org/officeDocument/2006/math" xmlns:v="urn:schemas-microsoft-com:vml" xmlns:wp14="http://schemas.microsoft.com/office/word/2010/wordprocessingDrawing" xmlns:wp="http://schemas.openxmlformats.org/drawingml/2006/wordprocessingDrawing" xmlns:w10="urn:schemas-microsoft-com:office:word" xmlns:w="http://schemas.openxmlformats.org/wordprocessingml/2006/main" xmlns:w14="http://schemas.microsoft.com/office/word/2010/wordml" xmlns:w15="http://schemas.microsoft.com/office/word/2012/wordml" xmlns:w16cex="http://schemas.microsoft.com/office/word/2018/wordml/cex" xmlns:w16cid="http://schemas.microsoft.com/office/word/2016/wordml/cid" xmlns:w16="http://schemas.microsoft.com/office/word/2018/wordml" xmlns:w16sdtdh="http://schemas.microsoft.com/office/word/2020/wordml/sdtdatahash" xmlns:w16se="http://schemas.microsoft.com/office/word/2015/wordml/symex" xmlns:wpg="http://schemas.microsoft.com/office/word/2010/wordprocessingGroup" xmlns:wpi="http://schemas.microsoft.com/office/word/2010/wordprocessingInk" xmlns:wne="http://schemas.microsoft.com/office/word/2006/wordml" xmlns:wps="http://schemas.microsoft.com/office/word/2010/wordprocessingShape" mc:Ignorable="w14 w15 w16se w16cid w16 w16cex w16sdtdh wp14">
+<w:document xmlns:wpc="http://schemas.microsoft.com/office/word/2010/wordprocessingCanvas" xmlns:cx="http://schemas.microsoft.com/office/drawing/2014/chartex" xmlns:cx1="http://schemas.microsoft.com/office/drawing/2015/9/8/chartex" xmlns:cx2="http://schemas.microsoft.com/office/drawing/2015/10/21/chartex" xmlns:cx3="http://schemas.microsoft.com/office/drawing/2016/5/9/chartex" xmlns:cx4="http://schemas.microsoft.com/office/drawing/2016/5/10/chartex" xmlns:cx5="http://schemas.microsoft.com/office/drawing/2016/5/11/chartex" xmlns:cx6="http://schemas.microsoft.com/office/drawing/2016/5/12/chartex" xmlns:cx7="http://schemas.microsoft.com/office/drawing/2016/5/13/chartex" xmlns:cx8="http://schemas.microsoft.com/office/drawing/2016/5/14/chartex" xmlns:mc="http://schemas.openxmlformats.org/markup-compatibility/2006" xmlns:aink="http://schemas.microsoft.com/office/drawing/2016/ink" xmlns:am3d="http://schemas.microsoft.com/office/drawing/2017/model3d" xmlns:o="urn:schemas-microsoft-com:office:office" xmlns:oel="http://schemas.microsoft.com/office/2019/extlst" xmlns:r="http://schemas.openxmlformats.org/officeDocument/2006/relationships" xmlns:m="http://schemas.openxmlformats.org/officeDocument/2006/math" xmlns:v="urn:schemas-microsoft-com:vml" xmlns:wp14="http://schemas.microsoft.com/office/word/2010/wordprocessingDrawing" xmlns:wp="http://schemas.openxmlformats.org/drawingml/2006/wordprocessingDrawing" xmlns:w10="urn:schemas-microsoft-com:office:word" xmlns:w="http://schemas.openxmlformats.org/wordprocessingml/2006/main" xmlns:w14="http://schemas.microsoft.com/office/word/2010/wordml" xmlns:w15="http://schemas.microsoft.com/office/word/2012/wordml" xmlns:w16cex="http://schemas.microsoft.com/office/word/2018/wordml/cex" xmlns:w16cid="http://schemas.microsoft.com/office/word/2016/wordml/cid" xmlns:w16="http://schemas.microsoft.com/office/word/2018/wordml" xmlns:w16du="http://schemas.microsoft.com/office/word/2023/wordml/word16du" xmlns:w16sdtdh="http://schemas.microsoft.com/office/word/2020/wordml/sdtdatahash" xmlns:w16se="http://schemas.microsoft.com/office/word/2015/wordml/symex" xmlns:wpg="http://schemas.microsoft.com/office/word/2010/wordprocessingGroup" xmlns:wpi="http://schemas.microsoft.com/office/word/2010/wordprocessingInk" xmlns:wne="http://schemas.microsoft.com/office/word/2006/wordml" xmlns:wps="http://schemas.microsoft.com/office/word/2010/wordprocessingShape" mc:Ignorable="w14 w15 w16se w16cid w16 w16cex w16sdtdh wp14">
   <w:body>
     <w:p>
       <w:r>
@@ -46,7 +46,24 @@
     </w:p>
     <w:p>
       <w:r>
-        <w:t>Is there a noticeable trend that the weather is consistently getting warmer each year during the winter.</w:t>
+        <w:t>Is there a noticeable trend that the weather is consis</w:t>
+      </w:r>
+      <w:r>
+        <w:t>tently warmer during each season of the year.</w:t>
+      </w:r>
+    </w:p>
+    <w:p>
+      <w:r>
+        <w:t>*Answered in the PowerBi Visualization*</w:t>
+      </w:r>
+    </w:p>
+    <w:p/>
+    <w:p>
+      <w:r>
+        <w:t>SPRING IS 3 to 5, SUMMER IS 6 to 8, FALL is 9 to 11, WINTER is 12 to 2</w:t>
+      </w:r>
+      <w:r>
+        <w:t>.</w:t>
       </w:r>
     </w:p>
     <w:p/>
@@ -97,12 +114,42 @@
     </w:p>
     <w:p>
       <w:r>
+        <w:lastRenderedPageBreak/>
         <w:t>Reinputted data from the original csv to a test table through another method, then I used excel again to compare but same issue we end up starting to miss some of the dates which is a big problem because it will throw of the entire analysis.</w:t>
       </w:r>
     </w:p>
     <w:p>
       <w:r>
         <w:t>(The easiest solution would be just to just preform the data analysis in excel but I want to do it in SQL so we are going to try and make it work).</w:t>
+      </w:r>
+    </w:p>
+    <w:p>
+      <w:r>
+        <w:t>Looked into the original data csv file, noticed that the data that happened to be missing always seemed to have a null somewhere in the row, might have to replace all the nulls in excel before we input the data going to investigate and see.</w:t>
+      </w:r>
+    </w:p>
+    <w:p/>
+    <w:p>
+      <w:r>
+        <w:t>While importing data again there has been more errors that were occurring so I believe we are going to need to fill in the nulls before we can import this data.</w:t>
+      </w:r>
+    </w:p>
+    <w:p/>
+    <w:p>
+      <w:r>
+        <w:t>Once the Nulls were filled, the data imported with 0 rows dropped, while looking through the data I noticed that there was a consistent row that had nulls mostly which was the winds direction which in reality could be useful for our analysis but it wasn’t planned to be used in the analysis so we might be able to get away without it.</w:t>
+      </w:r>
+    </w:p>
+    <w:p/>
+    <w:p>
+      <w:r>
+        <w:t>After using count() in MYSQL and testing the data in Excel I have confirmed that filling the nulls fixed the data, we now need to clean and figure out what to do with those Nulls which we will do in SQL.</w:t>
+      </w:r>
+    </w:p>
+    <w:p/>
+    <w:p>
+      <w:r>
+        <w:t>Simply replacing this with nulls was not the simple solution, we need to decide how to handle the nulls currently because SQL is not going to let you query with all of those Nulls in place as it will mess up things like math.</w:t>
       </w:r>
     </w:p>
     <w:p/>
@@ -115,6 +162,241 @@
     </w:sectPr>
   </w:body>
 </w:document>
+</file>
+
+<file path=word/numbering.xml><?xml version="1.0" encoding="utf-8"?>
+<w:numbering xmlns:wpc="http://schemas.microsoft.com/office/word/2010/wordprocessingCanvas" xmlns:cx="http://schemas.microsoft.com/office/drawing/2014/chartex" xmlns:cx1="http://schemas.microsoft.com/office/drawing/2015/9/8/chartex" xmlns:cx2="http://schemas.microsoft.com/office/drawing/2015/10/21/chartex" xmlns:cx3="http://schemas.microsoft.com/office/drawing/2016/5/9/chartex" xmlns:cx4="http://schemas.microsoft.com/office/drawing/2016/5/10/chartex" xmlns:cx5="http://schemas.microsoft.com/office/drawing/2016/5/11/chartex" xmlns:cx6="http://schemas.microsoft.com/office/drawing/2016/5/12/chartex" xmlns:cx7="http://schemas.microsoft.com/office/drawing/2016/5/13/chartex" xmlns:cx8="http://schemas.microsoft.com/office/drawing/2016/5/14/chartex" xmlns:mc="http://schemas.openxmlformats.org/markup-compatibility/2006" xmlns:aink="http://schemas.microsoft.com/office/drawing/2016/ink" xmlns:am3d="http://schemas.microsoft.com/office/drawing/2017/model3d" xmlns:o="urn:schemas-microsoft-com:office:office" xmlns:oel="http://schemas.microsoft.com/office/2019/extlst" xmlns:r="http://schemas.openxmlformats.org/officeDocument/2006/relationships" xmlns:m="http://schemas.openxmlformats.org/officeDocument/2006/math" xmlns:v="urn:schemas-microsoft-com:vml" xmlns:wp14="http://schemas.microsoft.com/office/word/2010/wordprocessingDrawing" xmlns:wp="http://schemas.openxmlformats.org/drawingml/2006/wordprocessingDrawing" xmlns:w10="urn:schemas-microsoft-com:office:word" xmlns:w="http://schemas.openxmlformats.org/wordprocessingml/2006/main" xmlns:w14="http://schemas.microsoft.com/office/word/2010/wordml" xmlns:w15="http://schemas.microsoft.com/office/word/2012/wordml" xmlns:w16cex="http://schemas.microsoft.com/office/word/2018/wordml/cex" xmlns:w16cid="http://schemas.microsoft.com/office/word/2016/wordml/cid" xmlns:w16="http://schemas.microsoft.com/office/word/2018/wordml" xmlns:w16du="http://schemas.microsoft.com/office/word/2023/wordml/word16du" xmlns:w16sdtdh="http://schemas.microsoft.com/office/word/2020/wordml/sdtdatahash" xmlns:w16se="http://schemas.microsoft.com/office/word/2015/wordml/symex" xmlns:wpg="http://schemas.microsoft.com/office/word/2010/wordprocessingGroup" xmlns:wpi="http://schemas.microsoft.com/office/word/2010/wordprocessingInk" xmlns:wne="http://schemas.microsoft.com/office/word/2006/wordml" xmlns:wps="http://schemas.microsoft.com/office/word/2010/wordprocessingShape" mc:Ignorable="w14 w15 w16se w16cid w16 w16cex w16sdtdh wp14">
+  <w:abstractNum w:abstractNumId="0" w15:restartNumberingAfterBreak="0">
+    <w:nsid w:val="04FA0935"/>
+    <w:multiLevelType w:val="hybridMultilevel"/>
+    <w:tmpl w:val="173EFE38"/>
+    <w:lvl w:ilvl="0" w:tplc="77CC6056">
+      <w:numFmt w:val="bullet"/>
+      <w:lvlText w:val=""/>
+      <w:lvlJc w:val="left"/>
+      <w:pPr>
+        <w:ind w:left="720" w:hanging="360"/>
+      </w:pPr>
+      <w:rPr>
+        <w:rFonts w:ascii="Symbol" w:eastAsiaTheme="minorHAnsi" w:hAnsi="Symbol" w:cstheme="minorBidi" w:hint="default"/>
+      </w:rPr>
+    </w:lvl>
+    <w:lvl w:ilvl="1" w:tplc="04090003" w:tentative="1">
+      <w:start w:val="1"/>
+      <w:numFmt w:val="bullet"/>
+      <w:lvlText w:val="o"/>
+      <w:lvlJc w:val="left"/>
+      <w:pPr>
+        <w:ind w:left="1440" w:hanging="360"/>
+      </w:pPr>
+      <w:rPr>
+        <w:rFonts w:ascii="Courier New" w:hAnsi="Courier New" w:cs="Courier New" w:hint="default"/>
+      </w:rPr>
+    </w:lvl>
+    <w:lvl w:ilvl="2" w:tplc="04090005" w:tentative="1">
+      <w:start w:val="1"/>
+      <w:numFmt w:val="bullet"/>
+      <w:lvlText w:val=""/>
+      <w:lvlJc w:val="left"/>
+      <w:pPr>
+        <w:ind w:left="2160" w:hanging="360"/>
+      </w:pPr>
+      <w:rPr>
+        <w:rFonts w:ascii="Wingdings" w:hAnsi="Wingdings" w:hint="default"/>
+      </w:rPr>
+    </w:lvl>
+    <w:lvl w:ilvl="3" w:tplc="04090001" w:tentative="1">
+      <w:start w:val="1"/>
+      <w:numFmt w:val="bullet"/>
+      <w:lvlText w:val=""/>
+      <w:lvlJc w:val="left"/>
+      <w:pPr>
+        <w:ind w:left="2880" w:hanging="360"/>
+      </w:pPr>
+      <w:rPr>
+        <w:rFonts w:ascii="Symbol" w:hAnsi="Symbol" w:hint="default"/>
+      </w:rPr>
+    </w:lvl>
+    <w:lvl w:ilvl="4" w:tplc="04090003" w:tentative="1">
+      <w:start w:val="1"/>
+      <w:numFmt w:val="bullet"/>
+      <w:lvlText w:val="o"/>
+      <w:lvlJc w:val="left"/>
+      <w:pPr>
+        <w:ind w:left="3600" w:hanging="360"/>
+      </w:pPr>
+      <w:rPr>
+        <w:rFonts w:ascii="Courier New" w:hAnsi="Courier New" w:cs="Courier New" w:hint="default"/>
+      </w:rPr>
+    </w:lvl>
+    <w:lvl w:ilvl="5" w:tplc="04090005" w:tentative="1">
+      <w:start w:val="1"/>
+      <w:numFmt w:val="bullet"/>
+      <w:lvlText w:val=""/>
+      <w:lvlJc w:val="left"/>
+      <w:pPr>
+        <w:ind w:left="4320" w:hanging="360"/>
+      </w:pPr>
+      <w:rPr>
+        <w:rFonts w:ascii="Wingdings" w:hAnsi="Wingdings" w:hint="default"/>
+      </w:rPr>
+    </w:lvl>
+    <w:lvl w:ilvl="6" w:tplc="04090001" w:tentative="1">
+      <w:start w:val="1"/>
+      <w:numFmt w:val="bullet"/>
+      <w:lvlText w:val=""/>
+      <w:lvlJc w:val="left"/>
+      <w:pPr>
+        <w:ind w:left="5040" w:hanging="360"/>
+      </w:pPr>
+      <w:rPr>
+        <w:rFonts w:ascii="Symbol" w:hAnsi="Symbol" w:hint="default"/>
+      </w:rPr>
+    </w:lvl>
+    <w:lvl w:ilvl="7" w:tplc="04090003" w:tentative="1">
+      <w:start w:val="1"/>
+      <w:numFmt w:val="bullet"/>
+      <w:lvlText w:val="o"/>
+      <w:lvlJc w:val="left"/>
+      <w:pPr>
+        <w:ind w:left="5760" w:hanging="360"/>
+      </w:pPr>
+      <w:rPr>
+        <w:rFonts w:ascii="Courier New" w:hAnsi="Courier New" w:cs="Courier New" w:hint="default"/>
+      </w:rPr>
+    </w:lvl>
+    <w:lvl w:ilvl="8" w:tplc="04090005" w:tentative="1">
+      <w:start w:val="1"/>
+      <w:numFmt w:val="bullet"/>
+      <w:lvlText w:val=""/>
+      <w:lvlJc w:val="left"/>
+      <w:pPr>
+        <w:ind w:left="6480" w:hanging="360"/>
+      </w:pPr>
+      <w:rPr>
+        <w:rFonts w:ascii="Wingdings" w:hAnsi="Wingdings" w:hint="default"/>
+      </w:rPr>
+    </w:lvl>
+  </w:abstractNum>
+  <w:abstractNum w:abstractNumId="1" w15:restartNumberingAfterBreak="0">
+    <w:nsid w:val="4D0A3128"/>
+    <w:multiLevelType w:val="hybridMultilevel"/>
+    <w:tmpl w:val="B62AF302"/>
+    <w:lvl w:ilvl="0" w:tplc="C47A1458">
+      <w:numFmt w:val="bullet"/>
+      <w:lvlText w:val=""/>
+      <w:lvlJc w:val="left"/>
+      <w:pPr>
+        <w:ind w:left="720" w:hanging="360"/>
+      </w:pPr>
+      <w:rPr>
+        <w:rFonts w:ascii="Symbol" w:eastAsiaTheme="minorHAnsi" w:hAnsi="Symbol" w:cstheme="minorBidi" w:hint="default"/>
+      </w:rPr>
+    </w:lvl>
+    <w:lvl w:ilvl="1" w:tplc="04090003" w:tentative="1">
+      <w:start w:val="1"/>
+      <w:numFmt w:val="bullet"/>
+      <w:lvlText w:val="o"/>
+      <w:lvlJc w:val="left"/>
+      <w:pPr>
+        <w:ind w:left="1440" w:hanging="360"/>
+      </w:pPr>
+      <w:rPr>
+        <w:rFonts w:ascii="Courier New" w:hAnsi="Courier New" w:cs="Courier New" w:hint="default"/>
+      </w:rPr>
+    </w:lvl>
+    <w:lvl w:ilvl="2" w:tplc="04090005" w:tentative="1">
+      <w:start w:val="1"/>
+      <w:numFmt w:val="bullet"/>
+      <w:lvlText w:val=""/>
+      <w:lvlJc w:val="left"/>
+      <w:pPr>
+        <w:ind w:left="2160" w:hanging="360"/>
+      </w:pPr>
+      <w:rPr>
+        <w:rFonts w:ascii="Wingdings" w:hAnsi="Wingdings" w:hint="default"/>
+      </w:rPr>
+    </w:lvl>
+    <w:lvl w:ilvl="3" w:tplc="04090001" w:tentative="1">
+      <w:start w:val="1"/>
+      <w:numFmt w:val="bullet"/>
+      <w:lvlText w:val=""/>
+      <w:lvlJc w:val="left"/>
+      <w:pPr>
+        <w:ind w:left="2880" w:hanging="360"/>
+      </w:pPr>
+      <w:rPr>
+        <w:rFonts w:ascii="Symbol" w:hAnsi="Symbol" w:hint="default"/>
+      </w:rPr>
+    </w:lvl>
+    <w:lvl w:ilvl="4" w:tplc="04090003" w:tentative="1">
+      <w:start w:val="1"/>
+      <w:numFmt w:val="bullet"/>
+      <w:lvlText w:val="o"/>
+      <w:lvlJc w:val="left"/>
+      <w:pPr>
+        <w:ind w:left="3600" w:hanging="360"/>
+      </w:pPr>
+      <w:rPr>
+        <w:rFonts w:ascii="Courier New" w:hAnsi="Courier New" w:cs="Courier New" w:hint="default"/>
+      </w:rPr>
+    </w:lvl>
+    <w:lvl w:ilvl="5" w:tplc="04090005" w:tentative="1">
+      <w:start w:val="1"/>
+      <w:numFmt w:val="bullet"/>
+      <w:lvlText w:val=""/>
+      <w:lvlJc w:val="left"/>
+      <w:pPr>
+        <w:ind w:left="4320" w:hanging="360"/>
+      </w:pPr>
+      <w:rPr>
+        <w:rFonts w:ascii="Wingdings" w:hAnsi="Wingdings" w:hint="default"/>
+      </w:rPr>
+    </w:lvl>
+    <w:lvl w:ilvl="6" w:tplc="04090001" w:tentative="1">
+      <w:start w:val="1"/>
+      <w:numFmt w:val="bullet"/>
+      <w:lvlText w:val=""/>
+      <w:lvlJc w:val="left"/>
+      <w:pPr>
+        <w:ind w:left="5040" w:hanging="360"/>
+      </w:pPr>
+      <w:rPr>
+        <w:rFonts w:ascii="Symbol" w:hAnsi="Symbol" w:hint="default"/>
+      </w:rPr>
+    </w:lvl>
+    <w:lvl w:ilvl="7" w:tplc="04090003" w:tentative="1">
+      <w:start w:val="1"/>
+      <w:numFmt w:val="bullet"/>
+      <w:lvlText w:val="o"/>
+      <w:lvlJc w:val="left"/>
+      <w:pPr>
+        <w:ind w:left="5760" w:hanging="360"/>
+      </w:pPr>
+      <w:rPr>
+        <w:rFonts w:ascii="Courier New" w:hAnsi="Courier New" w:cs="Courier New" w:hint="default"/>
+      </w:rPr>
+    </w:lvl>
+    <w:lvl w:ilvl="8" w:tplc="04090005" w:tentative="1">
+      <w:start w:val="1"/>
+      <w:numFmt w:val="bullet"/>
+      <w:lvlText w:val=""/>
+      <w:lvlJc w:val="left"/>
+      <w:pPr>
+        <w:ind w:left="6480" w:hanging="360"/>
+      </w:pPr>
+      <w:rPr>
+        <w:rFonts w:ascii="Wingdings" w:hAnsi="Wingdings" w:hint="default"/>
+      </w:rPr>
+    </w:lvl>
+  </w:abstractNum>
+  <w:num w:numId="1" w16cid:durableId="751197132">
+    <w:abstractNumId w:val="1"/>
+  </w:num>
+  <w:num w:numId="2" w16cid:durableId="2058310289">
+    <w:abstractNumId w:val="0"/>
+  </w:num>
+</w:numbering>
 </file>
 
 <file path=word/styles.xml><?xml version="1.0" encoding="utf-8"?>
@@ -543,6 +825,17 @@
     <w:semiHidden/>
     <w:unhideWhenUsed/>
   </w:style>
+  <w:style w:type="paragraph" w:styleId="ListParagraph">
+    <w:name w:val="List Paragraph"/>
+    <w:basedOn w:val="Normal"/>
+    <w:uiPriority w:val="34"/>
+    <w:qFormat/>
+    <w:rsid w:val="00A27B13"/>
+    <w:pPr>
+      <w:ind w:left="720"/>
+      <w:contextualSpacing/>
+    </w:pPr>
+  </w:style>
 </w:styles>
 </file>
 

</xml_diff>